<commit_message>
added answers, 3) discuss results is missing
</commit_message>
<xml_diff>
--- a/assignment3/report.docx
+++ b/assignment3/report.docx
@@ -266,7 +266,6 @@
                 <w:lang w:val="en-US"/>
               </w:rPr>
             </w:pPr>
-            <w:proofErr w:type="spellStart"/>
             <w:r>
               <w:rPr>
                 <w:rFonts w:asciiTheme="majorHAnsi" w:hAnsiTheme="majorHAnsi" w:cstheme="majorHAnsi"/>
@@ -274,7 +273,6 @@
               </w:rPr>
               <w:t>Guggi</w:t>
             </w:r>
-            <w:proofErr w:type="spellEnd"/>
           </w:p>
         </w:tc>
         <w:tc>
@@ -345,7 +343,6 @@
                 <w:lang w:val="en-US"/>
               </w:rPr>
             </w:pPr>
-            <w:proofErr w:type="spellStart"/>
             <w:r>
               <w:rPr>
                 <w:rFonts w:asciiTheme="majorHAnsi" w:hAnsiTheme="majorHAnsi" w:cstheme="majorHAnsi"/>
@@ -353,7 +350,6 @@
               </w:rPr>
               <w:t>Perkonigg</w:t>
             </w:r>
-            <w:proofErr w:type="spellEnd"/>
           </w:p>
         </w:tc>
         <w:tc>
@@ -1275,6 +1271,43 @@
         </w:rPr>
         <w:br/>
       </w:r>
+      <w:r>
+        <w:rPr>
+          <w:rFonts w:asciiTheme="majorHAnsi" w:hAnsiTheme="majorHAnsi" w:cstheme="majorHAnsi"/>
+          <w:color w:val="000000"/>
+          <w:sz w:val="24"/>
+          <w:szCs w:val="26"/>
+        </w:rPr>
+        <w:t xml:space="preserve">The intention of using a SVM is given by two reasons: a hyperplane with the largest minimum margin and a hyperplane, which separates the dataset as correctly as possible. The value of C stands for the desire, which of the two reasons should be prioritized. So a </w:t>
+      </w:r>
+      <w:r>
+        <w:rPr>
+          <w:rFonts w:asciiTheme="majorHAnsi" w:hAnsiTheme="majorHAnsi" w:cstheme="majorHAnsi"/>
+          <w:color w:val="000000"/>
+          <w:sz w:val="24"/>
+          <w:szCs w:val="26"/>
+        </w:rPr>
+        <w:lastRenderedPageBreak/>
+        <w:t>lower value of C gives</w:t>
+      </w:r>
+      <w:r>
+        <w:rPr>
+          <w:rFonts w:asciiTheme="majorHAnsi" w:hAnsiTheme="majorHAnsi" w:cstheme="majorHAnsi"/>
+          <w:color w:val="000000"/>
+          <w:sz w:val="24"/>
+          <w:szCs w:val="26"/>
+        </w:rPr>
+        <w:t xml:space="preserve"> one a very large minimum margin</w:t>
+      </w:r>
+      <w:r>
+        <w:rPr>
+          <w:rFonts w:asciiTheme="majorHAnsi" w:hAnsiTheme="majorHAnsi" w:cstheme="majorHAnsi"/>
+          <w:color w:val="000000"/>
+          <w:sz w:val="24"/>
+          <w:szCs w:val="26"/>
+        </w:rPr>
+        <w:t xml:space="preserve">, which increases the number of the support vectors. </w:t>
+      </w:r>
     </w:p>
     <w:p>
       <w:pPr>
@@ -1321,7 +1354,6 @@
           <w:sz w:val="26"/>
           <w:szCs w:val="26"/>
         </w:rPr>
-        <w:lastRenderedPageBreak/>
         <w:t>Include plots of all the results</w:t>
       </w:r>
     </w:p>
@@ -1465,72 +1497,21 @@
         <w:widowControl w:val="0"/>
         <w:spacing w:after="240" w:line="360" w:lineRule="atLeast"/>
         <w:rPr>
+          <w:rFonts w:asciiTheme="majorHAnsi" w:hAnsiTheme="majorHAnsi" w:cstheme="majorHAnsi"/>
+          <w:b/>
+          <w:i/>
+          <w:color w:val="000000"/>
+          <w:sz w:val="26"/>
+          <w:szCs w:val="26"/>
+        </w:rPr>
+      </w:pPr>
+      <w:r>
+        <w:rPr>
+          <w:rFonts w:asciiTheme="majorHAnsi" w:hAnsiTheme="majorHAnsi" w:cstheme="majorHAnsi"/>
           <w:noProof/>
           <w:lang w:eastAsia="de-AT"/>
         </w:rPr>
-      </w:pPr>
-    </w:p>
-    <w:p>
-      <w:pPr>
-        <w:widowControl w:val="0"/>
-        <w:spacing w:after="240" w:line="360" w:lineRule="atLeast"/>
-        <w:rPr>
-          <w:rFonts w:asciiTheme="majorHAnsi" w:hAnsiTheme="majorHAnsi" w:cstheme="majorHAnsi"/>
-          <w:b/>
-          <w:i/>
-          <w:color w:val="000000"/>
-          <w:sz w:val="26"/>
-          <w:szCs w:val="26"/>
-        </w:rPr>
-      </w:pPr>
-      <w:r>
-        <w:rPr>
-          <w:rFonts w:asciiTheme="majorHAnsi" w:hAnsiTheme="majorHAnsi" w:cstheme="majorHAnsi"/>
-          <w:noProof/>
-          <w:lang w:eastAsia="de-AT"/>
-        </w:rPr>
-        <w:t>Task a:</w:t>
-      </w:r>
-    </w:p>
-    <w:p>
-      <w:pPr>
-        <w:widowControl w:val="0"/>
-        <w:spacing w:after="240" w:line="360" w:lineRule="atLeast"/>
-        <w:rPr>
-          <w:noProof/>
-          <w:lang w:eastAsia="de-AT"/>
-        </w:rPr>
-      </w:pPr>
-    </w:p>
-    <w:p>
-      <w:pPr>
-        <w:widowControl w:val="0"/>
-        <w:spacing w:after="240" w:line="360" w:lineRule="atLeast"/>
-        <w:rPr>
-          <w:noProof/>
-          <w:lang w:eastAsia="de-AT"/>
-        </w:rPr>
-      </w:pPr>
-    </w:p>
-    <w:p>
-      <w:pPr>
-        <w:widowControl w:val="0"/>
-        <w:spacing w:after="240" w:line="360" w:lineRule="atLeast"/>
-        <w:rPr>
-          <w:rFonts w:asciiTheme="majorHAnsi" w:hAnsiTheme="majorHAnsi" w:cstheme="majorHAnsi"/>
-          <w:b/>
-          <w:i/>
-          <w:color w:val="000000"/>
-          <w:sz w:val="26"/>
-          <w:szCs w:val="26"/>
-        </w:rPr>
-      </w:pPr>
-      <w:r>
-        <w:rPr>
-          <w:rFonts w:asciiTheme="majorHAnsi" w:hAnsiTheme="majorHAnsi" w:cstheme="majorHAnsi"/>
-          <w:noProof/>
-          <w:lang w:eastAsia="de-AT"/>
-        </w:rPr>
+        <w:lastRenderedPageBreak/>
         <w:t>Task b:</w:t>
       </w:r>
       <w:r>
@@ -1648,49 +1629,41 @@
           <w:lang w:val="de-AT" w:eastAsia="de-AT"/>
         </w:rPr>
       </w:pPr>
-      <w:r>
-        <w:rPr>
+    </w:p>
+    <w:p>
+      <w:pPr>
+        <w:widowControl w:val="0"/>
+        <w:spacing w:after="240" w:line="360" w:lineRule="atLeast"/>
+        <w:rPr>
+          <w:rFonts w:asciiTheme="majorHAnsi" w:hAnsiTheme="majorHAnsi" w:cstheme="majorHAnsi"/>
+          <w:b/>
+          <w:i/>
+          <w:color w:val="000000"/>
+          <w:sz w:val="26"/>
+          <w:szCs w:val="26"/>
+        </w:rPr>
+      </w:pPr>
+      <w:r>
+        <w:rPr>
+          <w:rFonts w:asciiTheme="majorHAnsi" w:hAnsiTheme="majorHAnsi" w:cstheme="majorHAnsi"/>
           <w:noProof/>
           <w:lang w:val="de-AT" w:eastAsia="de-AT"/>
         </w:rPr>
-        <w:br w:type="page"/>
-      </w:r>
-    </w:p>
-    <w:p>
-      <w:pPr>
-        <w:widowControl w:val="0"/>
-        <w:spacing w:after="240" w:line="360" w:lineRule="atLeast"/>
-        <w:rPr>
-          <w:rFonts w:asciiTheme="majorHAnsi" w:hAnsiTheme="majorHAnsi" w:cstheme="majorHAnsi"/>
-          <w:b/>
-          <w:i/>
-          <w:color w:val="000000"/>
-          <w:sz w:val="26"/>
-          <w:szCs w:val="26"/>
-        </w:rPr>
-      </w:pPr>
+        <w:t>Task</w:t>
+      </w:r>
       <w:r>
         <w:rPr>
           <w:rFonts w:asciiTheme="majorHAnsi" w:hAnsiTheme="majorHAnsi" w:cstheme="majorHAnsi"/>
           <w:noProof/>
           <w:lang w:val="de-AT" w:eastAsia="de-AT"/>
         </w:rPr>
-        <w:lastRenderedPageBreak/>
-        <w:t>Task</w:t>
-      </w:r>
-      <w:r>
-        <w:rPr>
-          <w:rFonts w:asciiTheme="majorHAnsi" w:hAnsiTheme="majorHAnsi" w:cstheme="majorHAnsi"/>
+        <w:t xml:space="preserve"> c:</w:t>
+      </w:r>
+      <w:r>
+        <w:rPr>
           <w:noProof/>
           <w:lang w:val="de-AT" w:eastAsia="de-AT"/>
         </w:rPr>
-        <w:t xml:space="preserve"> c:</w:t>
-      </w:r>
-      <w:r>
-        <w:rPr>
-          <w:noProof/>
-          <w:lang w:val="de-AT" w:eastAsia="de-AT"/>
-        </w:rPr>
         <w:t xml:space="preserve"> </w:t>
       </w:r>
       <w:r>
@@ -1698,6 +1671,7 @@
           <w:noProof/>
           <w:lang w:eastAsia="en-GB"/>
         </w:rPr>
+        <w:lastRenderedPageBreak/>
         <w:drawing>
           <wp:inline distT="0" distB="0" distL="0" distR="0" wp14:anchorId="579BA7C9" wp14:editId="1AC6AA15">
             <wp:extent cx="5943600" cy="3099435"/>
@@ -1946,6 +1920,7 @@
           <w:szCs w:val="24"/>
         </w:rPr>
         <w:br/>
+        <w:t xml:space="preserve">highest test </w:t>
       </w:r>
       <w:r>
         <w:rPr>
@@ -1954,37 +1929,7 @@
           <w:sz w:val="24"/>
           <w:szCs w:val="24"/>
         </w:rPr>
-        <w:lastRenderedPageBreak/>
-        <w:t xml:space="preserve">highest test </w:t>
-      </w:r>
-      <w:r>
-        <w:rPr>
-          <w:rFonts w:asciiTheme="majorHAnsi" w:eastAsia="MS Mincho" w:hAnsiTheme="majorHAnsi" w:cstheme="majorHAnsi"/>
-          <w:color w:val="000000"/>
-          <w:sz w:val="24"/>
-          <w:szCs w:val="24"/>
-        </w:rPr>
-        <w:t xml:space="preserve">score for </w:t>
-      </w:r>
-      <w:proofErr w:type="spellStart"/>
-      <w:r>
-        <w:rPr>
-          <w:rFonts w:asciiTheme="majorHAnsi" w:eastAsia="MS Mincho" w:hAnsiTheme="majorHAnsi" w:cstheme="majorHAnsi"/>
-          <w:color w:val="000000"/>
-          <w:sz w:val="24"/>
-          <w:szCs w:val="24"/>
-        </w:rPr>
-        <w:t>rbf</w:t>
-      </w:r>
-      <w:proofErr w:type="spellEnd"/>
-      <w:r>
-        <w:rPr>
-          <w:rFonts w:asciiTheme="majorHAnsi" w:eastAsia="MS Mincho" w:hAnsiTheme="majorHAnsi" w:cstheme="majorHAnsi"/>
-          <w:color w:val="000000"/>
-          <w:sz w:val="24"/>
-          <w:szCs w:val="24"/>
-        </w:rPr>
-        <w:t xml:space="preserve"> kernel:  0.9425</w:t>
+        <w:t>score for rbf kernel:  0.9425</w:t>
       </w:r>
     </w:p>
     <w:p>
@@ -2009,6 +1954,7 @@
           <w:sz w:val="26"/>
           <w:szCs w:val="26"/>
         </w:rPr>
+        <w:lastRenderedPageBreak/>
         <w:t>Compare results obtained by each of these three kernels:</w:t>
       </w:r>
     </w:p>
@@ -2176,7 +2122,6 @@
         </w:rPr>
         <w:t xml:space="preserve">score for </w:t>
       </w:r>
-      <w:proofErr w:type="spellStart"/>
       <w:r>
         <w:rPr>
           <w:rFonts w:asciiTheme="majorHAnsi" w:eastAsia="MS Mincho" w:hAnsiTheme="majorHAnsi" w:cstheme="majorHAnsi"/>
@@ -2185,18 +2130,7 @@
           <w:sz w:val="24"/>
           <w:szCs w:val="24"/>
         </w:rPr>
-        <w:t>rbf</w:t>
-      </w:r>
-      <w:proofErr w:type="spellEnd"/>
-      <w:r>
-        <w:rPr>
-          <w:rFonts w:asciiTheme="majorHAnsi" w:eastAsia="MS Mincho" w:hAnsiTheme="majorHAnsi" w:cstheme="majorHAnsi"/>
-          <w:b/>
-          <w:color w:val="000000"/>
-          <w:sz w:val="24"/>
-          <w:szCs w:val="24"/>
-        </w:rPr>
-        <w:t xml:space="preserve"> kernel</w:t>
+        <w:t>rbf kernel</w:t>
       </w:r>
       <w:r>
         <w:rPr>
@@ -2246,7 +2180,20 @@
           <w:sz w:val="26"/>
           <w:szCs w:val="26"/>
         </w:rPr>
-        <w:t>Which of the considered kernels performs best and why?</w:t>
+        <w:t xml:space="preserve">Which of </w:t>
+      </w:r>
+      <w:bookmarkStart w:id="0" w:name="_GoBack"/>
+      <w:bookmarkEnd w:id="0"/>
+      <w:r>
+        <w:rPr>
+          <w:rFonts w:asciiTheme="majorHAnsi" w:hAnsiTheme="majorHAnsi" w:cstheme="majorHAnsi"/>
+          <w:b/>
+          <w:i/>
+          <w:color w:val="000000"/>
+          <w:sz w:val="26"/>
+          <w:szCs w:val="26"/>
+        </w:rPr>
+        <w:t>the considered kernels performs best and why?</w:t>
       </w:r>
       <w:r>
         <w:rPr>
@@ -2283,10 +2230,18 @@
           <w:szCs w:val="20"/>
           <w:lang w:val="en-US"/>
         </w:rPr>
-        <w:t xml:space="preserve">The polynomial kernel gives us the best results, but the linear kernel is faster. So </w:t>
-      </w:r>
-      <w:bookmarkStart w:id="0" w:name="_GoBack"/>
-      <w:bookmarkEnd w:id="0"/>
+        <w:t>The polynomial kernel gives us the best results, b</w:t>
+      </w:r>
+      <w:r>
+        <w:rPr>
+          <w:rFonts w:asciiTheme="majorHAnsi" w:hAnsiTheme="majorHAnsi" w:cstheme="majorHAnsi"/>
+          <w:color w:val="auto"/>
+          <w:sz w:val="24"/>
+          <w:szCs w:val="20"/>
+          <w:lang w:val="en-US"/>
+        </w:rPr>
+        <w:t>ut the linear kernel is faster.</w:t>
+      </w:r>
     </w:p>
     <w:p>
       <w:pPr>
@@ -2335,6 +2290,63 @@
     <w:p>
       <w:pPr>
         <w:pStyle w:val="ListParagraph"/>
+        <w:numPr>
+          <w:ilvl w:val="0"/>
+          <w:numId w:val="5"/>
+        </w:numPr>
+        <w:autoSpaceDE w:val="0"/>
+        <w:autoSpaceDN w:val="0"/>
+        <w:adjustRightInd w:val="0"/>
+        <w:spacing w:after="0" w:line="240" w:lineRule="auto"/>
+        <w:rPr>
+          <w:rFonts w:asciiTheme="majorHAnsi" w:hAnsiTheme="majorHAnsi" w:cstheme="majorHAnsi"/>
+          <w:b/>
+          <w:i/>
+          <w:color w:val="000000"/>
+          <w:sz w:val="26"/>
+          <w:szCs w:val="26"/>
+        </w:rPr>
+      </w:pPr>
+      <w:r>
+        <w:rPr>
+          <w:rFonts w:asciiTheme="majorHAnsi" w:hAnsiTheme="majorHAnsi" w:cstheme="majorHAnsi"/>
+          <w:color w:val="000000"/>
+          <w:sz w:val="24"/>
+          <w:szCs w:val="26"/>
+        </w:rPr>
+        <w:t xml:space="preserve">The linear SVM has </w:t>
+      </w:r>
+      <w:r>
+        <w:rPr>
+          <w:rFonts w:asciiTheme="majorHAnsi" w:hAnsiTheme="majorHAnsi" w:cstheme="majorHAnsi"/>
+          <w:color w:val="000000"/>
+          <w:sz w:val="24"/>
+          <w:szCs w:val="26"/>
+        </w:rPr>
+        <w:t>a shape of (43,2), the polynomial SVM has (20,2) and the rbf one has (29,2). The linear SVM</w:t>
+      </w:r>
+      <w:r>
+        <w:rPr>
+          <w:rFonts w:asciiTheme="majorHAnsi" w:hAnsiTheme="majorHAnsi" w:cstheme="majorHAnsi"/>
+          <w:color w:val="000000"/>
+          <w:sz w:val="24"/>
+          <w:szCs w:val="26"/>
+        </w:rPr>
+        <w:t xml:space="preserve"> has the most rows so it is</w:t>
+      </w:r>
+      <w:r>
+        <w:rPr>
+          <w:rFonts w:asciiTheme="majorHAnsi" w:hAnsiTheme="majorHAnsi" w:cstheme="majorHAnsi"/>
+          <w:color w:val="000000"/>
+          <w:sz w:val="24"/>
+          <w:szCs w:val="26"/>
+        </w:rPr>
+        <w:t xml:space="preserve"> the most complex one.</w:t>
+      </w:r>
+    </w:p>
+    <w:p>
+      <w:pPr>
+        <w:pStyle w:val="ListParagraph"/>
         <w:widowControl w:val="0"/>
         <w:numPr>
           <w:ilvl w:val="0"/>
@@ -2376,6 +2388,34 @@
     </w:p>
     <w:p>
       <w:pPr>
+        <w:pStyle w:val="ListParagraph"/>
+        <w:widowControl w:val="0"/>
+        <w:numPr>
+          <w:ilvl w:val="0"/>
+          <w:numId w:val="5"/>
+        </w:numPr>
+        <w:spacing w:after="240" w:line="360" w:lineRule="atLeast"/>
+        <w:rPr>
+          <w:rFonts w:asciiTheme="majorHAnsi" w:hAnsiTheme="majorHAnsi" w:cstheme="majorHAnsi"/>
+          <w:b/>
+          <w:i/>
+          <w:color w:val="000000"/>
+          <w:sz w:val="26"/>
+          <w:szCs w:val="26"/>
+        </w:rPr>
+      </w:pPr>
+      <w:r>
+        <w:rPr>
+          <w:rFonts w:asciiTheme="majorHAnsi" w:hAnsiTheme="majorHAnsi" w:cstheme="majorHAnsi"/>
+          <w:color w:val="000000"/>
+          <w:sz w:val="24"/>
+          <w:szCs w:val="26"/>
+        </w:rPr>
+        <w:t>In this special case we would suggest the polynomial kernel, because it has the best test score and the lowest number of rows in the support vector matrix. Because of this small dataset, the speed for the calculation is not as important as for other datasets. Almost all three kernel terminate in the same time.</w:t>
+      </w:r>
+    </w:p>
+    <w:p>
+      <w:pPr>
         <w:widowControl w:val="0"/>
         <w:spacing w:after="240" w:line="360" w:lineRule="atLeast"/>
         <w:rPr>
@@ -2510,47 +2550,7 @@
           <w:sz w:val="24"/>
           <w:szCs w:val="26"/>
         </w:rPr>
-        <w:t xml:space="preserve">OVA </w:t>
-      </w:r>
-      <w:proofErr w:type="gramStart"/>
-      <w:r>
-        <w:rPr>
-          <w:rFonts w:asciiTheme="majorHAnsi" w:hAnsiTheme="majorHAnsi" w:cstheme="majorHAnsi"/>
-          <w:color w:val="000000"/>
-          <w:sz w:val="24"/>
-          <w:szCs w:val="26"/>
-        </w:rPr>
-        <w:t>creates</w:t>
-      </w:r>
-      <w:proofErr w:type="gramEnd"/>
-      <w:r>
-        <w:rPr>
-          <w:rFonts w:asciiTheme="majorHAnsi" w:hAnsiTheme="majorHAnsi" w:cstheme="majorHAnsi"/>
-          <w:color w:val="000000"/>
-          <w:sz w:val="24"/>
-          <w:szCs w:val="26"/>
-        </w:rPr>
-        <w:t xml:space="preserve"> a classifier that distinguish each class from all others. For each </w:t>
-      </w:r>
-      <w:proofErr w:type="gramStart"/>
-      <w:r>
-        <w:rPr>
-          <w:rFonts w:asciiTheme="majorHAnsi" w:hAnsiTheme="majorHAnsi" w:cstheme="majorHAnsi"/>
-          <w:color w:val="000000"/>
-          <w:sz w:val="24"/>
-          <w:szCs w:val="26"/>
-        </w:rPr>
-        <w:t>class</w:t>
-      </w:r>
-      <w:proofErr w:type="gramEnd"/>
-      <w:r>
-        <w:rPr>
-          <w:rFonts w:asciiTheme="majorHAnsi" w:hAnsiTheme="majorHAnsi" w:cstheme="majorHAnsi"/>
-          <w:color w:val="000000"/>
-          <w:sz w:val="24"/>
-          <w:szCs w:val="26"/>
-        </w:rPr>
-        <w:t xml:space="preserve"> there is one classifier. At the end the prediction with the highest confidence score is selected.</w:t>
+        <w:t>OVA creates a classifier that distinguish each class from all others. For each class there is one classifier. At the end the prediction with the highest confidence score is selected.</w:t>
       </w:r>
     </w:p>
     <w:p>
@@ -2573,27 +2573,7 @@
           <w:sz w:val="24"/>
           <w:szCs w:val="26"/>
         </w:rPr>
-        <w:t xml:space="preserve">OVO creates a classifier that distinguish between each pair of classes. </w:t>
-      </w:r>
-      <w:proofErr w:type="gramStart"/>
-      <w:r>
-        <w:rPr>
-          <w:rFonts w:asciiTheme="majorHAnsi" w:hAnsiTheme="majorHAnsi" w:cstheme="majorHAnsi"/>
-          <w:color w:val="000000"/>
-          <w:sz w:val="24"/>
-          <w:szCs w:val="26"/>
-        </w:rPr>
-        <w:t>So</w:t>
-      </w:r>
-      <w:proofErr w:type="gramEnd"/>
-      <w:r>
-        <w:rPr>
-          <w:rFonts w:asciiTheme="majorHAnsi" w:hAnsiTheme="majorHAnsi" w:cstheme="majorHAnsi"/>
-          <w:color w:val="000000"/>
-          <w:sz w:val="24"/>
-          <w:szCs w:val="26"/>
-        </w:rPr>
-        <w:t xml:space="preserve"> there are N(N-1)/2 classifier for N classes. After training, in the testing part the class with the most votes is chosen.</w:t>
+        <w:t>OVO creates a classifier that distinguish between each pair of classes. So there are N(N-1)/2 classifier for N classes. After training, in the testing part the class with the most votes is chosen.</w:t>
       </w:r>
     </w:p>
     <w:p>
@@ -2668,31 +2648,7 @@
           <w:sz w:val="26"/>
           <w:szCs w:val="26"/>
         </w:rPr>
-        <w:t xml:space="preserve">Include plots for ex_3_a with the scores of a linear and a </w:t>
-      </w:r>
-      <w:proofErr w:type="spellStart"/>
-      <w:r>
-        <w:rPr>
-          <w:rFonts w:asciiTheme="majorHAnsi" w:hAnsiTheme="majorHAnsi" w:cstheme="majorHAnsi"/>
-          <w:b/>
-          <w:i/>
-          <w:color w:val="000000"/>
-          <w:sz w:val="26"/>
-          <w:szCs w:val="26"/>
-        </w:rPr>
-        <w:t>rbf</w:t>
-      </w:r>
-      <w:proofErr w:type="spellEnd"/>
-      <w:r>
-        <w:rPr>
-          <w:rFonts w:asciiTheme="majorHAnsi" w:hAnsiTheme="majorHAnsi" w:cstheme="majorHAnsi"/>
-          <w:b/>
-          <w:i/>
-          <w:color w:val="000000"/>
-          <w:sz w:val="26"/>
-          <w:szCs w:val="26"/>
-        </w:rPr>
-        <w:t xml:space="preserve"> kernels.</w:t>
+        <w:t>Include plots for ex_3_a with the scores of a linear and a rbf kernels.</w:t>
       </w:r>
     </w:p>
     <w:p>
@@ -2715,27 +2671,7 @@
           <w:sz w:val="24"/>
           <w:szCs w:val="26"/>
         </w:rPr>
-        <w:t xml:space="preserve">Best linear test </w:t>
-      </w:r>
-      <w:proofErr w:type="gramStart"/>
-      <w:r>
-        <w:rPr>
-          <w:rFonts w:asciiTheme="majorHAnsi" w:hAnsiTheme="majorHAnsi" w:cstheme="majorHAnsi"/>
-          <w:color w:val="000000"/>
-          <w:sz w:val="24"/>
-          <w:szCs w:val="26"/>
-        </w:rPr>
-        <w:t>score :</w:t>
-      </w:r>
-      <w:proofErr w:type="gramEnd"/>
-      <w:r>
-        <w:rPr>
-          <w:rFonts w:asciiTheme="majorHAnsi" w:hAnsiTheme="majorHAnsi" w:cstheme="majorHAnsi"/>
-          <w:color w:val="000000"/>
-          <w:sz w:val="24"/>
-          <w:szCs w:val="26"/>
-        </w:rPr>
-        <w:t xml:space="preserve"> 0.924</w:t>
+        <w:t>Best linear test score : 0.924</w:t>
       </w:r>
     </w:p>
     <w:p>
@@ -2758,27 +2694,7 @@
           <w:sz w:val="24"/>
           <w:szCs w:val="26"/>
         </w:rPr>
-        <w:t xml:space="preserve">Best </w:t>
-      </w:r>
-      <w:proofErr w:type="spellStart"/>
-      <w:r>
-        <w:rPr>
-          <w:rFonts w:asciiTheme="majorHAnsi" w:hAnsiTheme="majorHAnsi" w:cstheme="majorHAnsi"/>
-          <w:color w:val="000000"/>
-          <w:sz w:val="24"/>
-          <w:szCs w:val="26"/>
-        </w:rPr>
-        <w:t>rbf</w:t>
-      </w:r>
-      <w:proofErr w:type="spellEnd"/>
-      <w:r>
-        <w:rPr>
-          <w:rFonts w:asciiTheme="majorHAnsi" w:hAnsiTheme="majorHAnsi" w:cstheme="majorHAnsi"/>
-          <w:color w:val="000000"/>
-          <w:sz w:val="24"/>
-          <w:szCs w:val="26"/>
-        </w:rPr>
-        <w:t xml:space="preserve"> test score: 0.348 with gamma: 0.0012</w:t>
+        <w:t>Best rbf test score: 0.348 with gamma: 0.0012</w:t>
       </w:r>
     </w:p>
     <w:p>
@@ -2878,31 +2794,7 @@
           <w:sz w:val="26"/>
           <w:szCs w:val="26"/>
         </w:rPr>
-        <w:t xml:space="preserve">Discuss those results. </w:t>
-      </w:r>
-      <w:proofErr w:type="gramStart"/>
-      <w:r>
-        <w:rPr>
-          <w:rFonts w:asciiTheme="majorHAnsi" w:hAnsiTheme="majorHAnsi" w:cstheme="majorHAnsi"/>
-          <w:b/>
-          <w:i/>
-          <w:color w:val="000000"/>
-          <w:sz w:val="26"/>
-          <w:szCs w:val="26"/>
-        </w:rPr>
-        <w:t>In particular</w:t>
-      </w:r>
-      <w:proofErr w:type="gramEnd"/>
-      <w:r>
-        <w:rPr>
-          <w:rFonts w:asciiTheme="majorHAnsi" w:hAnsiTheme="majorHAnsi" w:cstheme="majorHAnsi"/>
-          <w:b/>
-          <w:i/>
-          <w:color w:val="000000"/>
-          <w:sz w:val="26"/>
-          <w:szCs w:val="26"/>
-        </w:rPr>
-        <w:t xml:space="preserve"> why does a linear kernel perform well on images?</w:t>
+        <w:t>Discuss those results. In particular why does a linear kernel perform well on images?</w:t>
       </w:r>
     </w:p>
     <w:p>
@@ -2925,67 +2817,7 @@
           <w:sz w:val="24"/>
           <w:szCs w:val="26"/>
         </w:rPr>
-        <w:t xml:space="preserve">Images have a lot of features, which can be very time consumptive if you </w:t>
-      </w:r>
-      <w:proofErr w:type="gramStart"/>
-      <w:r>
-        <w:rPr>
-          <w:rFonts w:asciiTheme="majorHAnsi" w:hAnsiTheme="majorHAnsi" w:cstheme="majorHAnsi"/>
-          <w:color w:val="000000"/>
-          <w:sz w:val="24"/>
-          <w:szCs w:val="26"/>
-        </w:rPr>
-        <w:t>have to</w:t>
-      </w:r>
-      <w:proofErr w:type="gramEnd"/>
-      <w:r>
-        <w:rPr>
-          <w:rFonts w:asciiTheme="majorHAnsi" w:hAnsiTheme="majorHAnsi" w:cstheme="majorHAnsi"/>
-          <w:color w:val="000000"/>
-          <w:sz w:val="24"/>
-          <w:szCs w:val="26"/>
-        </w:rPr>
-        <w:t xml:space="preserve"> map to higher dimension, which other kernels do. The linear kernel </w:t>
-      </w:r>
-      <w:proofErr w:type="gramStart"/>
-      <w:r>
-        <w:rPr>
-          <w:rFonts w:asciiTheme="majorHAnsi" w:hAnsiTheme="majorHAnsi" w:cstheme="majorHAnsi"/>
-          <w:color w:val="000000"/>
-          <w:sz w:val="24"/>
-          <w:szCs w:val="26"/>
-        </w:rPr>
-        <w:t>gives  an</w:t>
-      </w:r>
-      <w:proofErr w:type="gramEnd"/>
-      <w:r>
-        <w:rPr>
-          <w:rFonts w:asciiTheme="majorHAnsi" w:hAnsiTheme="majorHAnsi" w:cstheme="majorHAnsi"/>
-          <w:color w:val="000000"/>
-          <w:sz w:val="24"/>
-          <w:szCs w:val="26"/>
-        </w:rPr>
-        <w:t xml:space="preserve"> “accurate enough” result for image processing in less time than for example a </w:t>
-      </w:r>
-      <w:proofErr w:type="spellStart"/>
-      <w:r>
-        <w:rPr>
-          <w:rFonts w:asciiTheme="majorHAnsi" w:hAnsiTheme="majorHAnsi" w:cstheme="majorHAnsi"/>
-          <w:color w:val="000000"/>
-          <w:sz w:val="24"/>
-          <w:szCs w:val="26"/>
-        </w:rPr>
-        <w:t>rbf</w:t>
-      </w:r>
-      <w:proofErr w:type="spellEnd"/>
-      <w:r>
-        <w:rPr>
-          <w:rFonts w:asciiTheme="majorHAnsi" w:hAnsiTheme="majorHAnsi" w:cstheme="majorHAnsi"/>
-          <w:color w:val="000000"/>
-          <w:sz w:val="24"/>
-          <w:szCs w:val="26"/>
-        </w:rPr>
-        <w:t xml:space="preserve"> kernel.</w:t>
+        <w:t>Images have a lot of features, which can be very time consumptive if you have to map to higher dimension, which other kernels do. The linear kernel gives  an “accurate enough” result for image processing in less time than for example a rbf kernel.</w:t>
       </w:r>
     </w:p>
     <w:p>
@@ -3157,27 +2989,7 @@
           <w:sz w:val="24"/>
           <w:szCs w:val="26"/>
         </w:rPr>
-        <w:t xml:space="preserve">Here is the confusion matrix for the given dataset with the linear kernel and OVR set as </w:t>
-      </w:r>
-      <w:proofErr w:type="spellStart"/>
-      <w:r>
-        <w:rPr>
-          <w:rFonts w:asciiTheme="majorHAnsi" w:hAnsiTheme="majorHAnsi" w:cstheme="majorHAnsi"/>
-          <w:color w:val="000000"/>
-          <w:sz w:val="24"/>
-          <w:szCs w:val="26"/>
-        </w:rPr>
-        <w:t>decision_function_shape</w:t>
-      </w:r>
-      <w:proofErr w:type="spellEnd"/>
-      <w:r>
-        <w:rPr>
-          <w:rFonts w:asciiTheme="majorHAnsi" w:hAnsiTheme="majorHAnsi" w:cstheme="majorHAnsi"/>
-          <w:color w:val="000000"/>
-          <w:sz w:val="24"/>
-          <w:szCs w:val="26"/>
-        </w:rPr>
-        <w:t>:</w:t>
+        <w:t>Here is the confusion matrix for the given dataset with the linear kernel and OVR set as decision_function_shape:</w:t>
       </w:r>
     </w:p>
     <w:p>

</xml_diff>